<commit_message>
Novos arquivos de treinamento e aprendizado
</commit_message>
<xml_diff>
--- a/MODULO-4/mini-projeto2/Relatório de Análise de Vendas do Walmart utilizan.docx
+++ b/MODULO-4/mini-projeto2/Relatório de Análise de Vendas do Walmart utilizan.docx
@@ -2854,28 +2854,6 @@
         <w:spacing w:lineRule="auto" w:line="360"/>
         <w:jc w:val="both"/>
         <w:rPr>
-          <w:rFonts w:ascii="arial" w:hAnsi="arial" w:eastAsia="Noto Serif CJK SC" w:cs="Lohit Devanagari"/>
-          <w:b/>
-          <w:b/>
-          <w:bCs/>
-          <w:color w:val="auto"/>
-          <w:kern w:val="2"/>
-          <w:sz w:val="24"/>
-          <w:szCs w:val="24"/>
-          <w:lang w:val="pt-BR" w:eastAsia="zh-CN" w:bidi="hi-IN"/>
-        </w:rPr>
-      </w:pPr>
-      <w:r>
-        <w:rPr/>
-      </w:r>
-    </w:p>
-    <w:p>
-      <w:pPr>
-        <w:pStyle w:val="Normal"/>
-        <w:bidi w:val="0"/>
-        <w:spacing w:lineRule="auto" w:line="360"/>
-        <w:jc w:val="both"/>
-        <w:rPr>
           <w:b w:val="false"/>
           <w:b w:val="false"/>
           <w:bCs w:val="false"/>
@@ -2883,19 +2861,22 @@
           <w:szCs w:val="22"/>
         </w:rPr>
       </w:pPr>
-      <w:r>
-        <w:rPr>
-          <w:rFonts w:eastAsia="Noto Serif CJK SC" w:cs="Lohit Devanagari" w:ascii="arial" w:hAnsi="arial"/>
-          <w:b w:val="false"/>
-          <w:bCs w:val="false"/>
-          <w:color w:val="auto"/>
-          <w:kern w:val="2"/>
-          <w:sz w:val="22"/>
-          <w:szCs w:val="22"/>
-          <w:lang w:val="pt-BR" w:eastAsia="zh-CN" w:bidi="hi-IN"/>
-        </w:rPr>
-        <w:t>https://colab.research.google.com/drive/1WafqZHInkp-gFOC-agZPGIKeLLrx7-yA?usp=sharing</w:t>
-      </w:r>
+      <w:hyperlink r:id="rId10">
+        <w:r>
+          <w:rPr>
+            <w:rStyle w:val="LinkdaInternet"/>
+            <w:rFonts w:eastAsia="Noto Serif CJK SC" w:cs="Lohit Devanagari" w:ascii="arial" w:hAnsi="arial"/>
+            <w:b w:val="false"/>
+            <w:bCs w:val="false"/>
+            <w:color w:val="auto"/>
+            <w:kern w:val="2"/>
+            <w:sz w:val="22"/>
+            <w:szCs w:val="22"/>
+            <w:lang w:val="pt-BR" w:eastAsia="zh-CN" w:bidi="hi-IN"/>
+          </w:rPr>
+          <w:t>https://colab.research.google.com/drive/1WafqZHInkp-gFOC-agZPGIKeLLrx7-yA?usp=sharing</w:t>
+        </w:r>
+      </w:hyperlink>
     </w:p>
     <w:p>
       <w:pPr>
@@ -3560,6 +3541,13 @@
     <w:qFormat/>
     <w:rPr>
       <w:rFonts w:ascii="OpenSymbol" w:hAnsi="OpenSymbol" w:eastAsia="OpenSymbol" w:cs="OpenSymbol"/>
+    </w:rPr>
+  </w:style>
+  <w:style w:type="character" w:styleId="LinkdaInternet">
+    <w:name w:val="Link da Internet"/>
+    <w:rPr>
+      <w:color w:val="000080"/>
+      <w:u w:val="single"/>
     </w:rPr>
   </w:style>
   <w:style w:type="paragraph" w:styleId="Ttulo" w:customStyle="1">

</xml_diff>